<commit_message>
Read Logan data as function
</commit_message>
<xml_diff>
--- a/leading-digits-random-knit.docx
+++ b/leading-digits-random-knit.docx
@@ -7,6 +7,12 @@
         <w:pStyle w:val="Title"/>
       </w:pPr>
       <w:r>
+        <w:t xml:space="preserve">Random</w:t>
+      </w:r>
+      <w:r>
+        <w:t xml:space="preserve"> </w:t>
+      </w:r>
+      <w:r>
         <w:t xml:space="preserve">Experiments</w:t>
       </w:r>
       <w:r>
@@ -83,7 +89,7 @@
         <w:pStyle w:val="FirstParagraph"/>
       </w:pPr>
       <w:r>
-        <w:t xml:space="preserve">This is an R Markdown document to test the leading digits principle (numbers disproportionately have leading digits of 1) on some randomly generated data. The R-function used to randomly generate the data is listed in title of each histogram.</w:t>
+        <w:t xml:space="preserve">This is an R Markdown document to test the leading digits principle (numbers disproportionately have first non-zero digits of 1) on some randomly generated data. The R-function used to randomly generate the data is listed in title of each histogram.</w:t>
       </w:r>
     </w:p>
     <w:p>
@@ -93,6 +99,17 @@
       <w:r>
         <w:t xml:space="preserve">This code is accessible at: Rosenberg (2020).</w:t>
       </w:r>
+      <w:r>
+        <w:t xml:space="preserve"> </w:t>
+      </w:r>
+      <w:hyperlink r:id="rId22">
+        <w:r>
+          <w:rPr>
+            <w:rStyle w:val="Hyperlink"/>
+          </w:rPr>
+          <w:t xml:space="preserve">https://github.com/dzeke/leading-digits</w:t>
+        </w:r>
+      </w:hyperlink>
     </w:p>
     <w:p>
       <w:pPr>
@@ -128,7 +145,7 @@
       <w:r>
         <w:t xml:space="preserve"> </w:t>
       </w:r>
-      <w:hyperlink r:id="rId22">
+      <w:hyperlink r:id="rId23">
         <w:r>
           <w:rPr>
             <w:rStyle w:val="Hyperlink"/>
@@ -169,48 +186,6 @@
                 <pic:pic>
                   <pic:nvPicPr>
                     <pic:cNvPr descr="leading-digits-random-knit_files/figure-docx/cars-1.png" id="0" name="Picture"/>
-                    <pic:cNvPicPr>
-                      <a:picLocks noChangeArrowheads="1" noChangeAspect="1"/>
-                    </pic:cNvPicPr>
-                  </pic:nvPicPr>
-                  <pic:blipFill>
-                    <a:blip r:embed="rId23"/>
-                    <a:stretch>
-                      <a:fillRect/>
-                    </a:stretch>
-                  </pic:blipFill>
-                  <pic:spPr bwMode="auto">
-                    <a:xfrm>
-                      <a:off x="0" y="0"/>
-                      <a:ext cx="4620126" cy="3696101"/>
-                    </a:xfrm>
-                    <a:prstGeom prst="rect">
-                      <a:avLst/>
-                    </a:prstGeom>
-                    <a:noFill/>
-                    <a:ln w="9525">
-                      <a:noFill/>
-                      <a:headEnd/>
-                      <a:tailEnd/>
-                    </a:ln>
-                  </pic:spPr>
-                </pic:pic>
-              </a:graphicData>
-            </a:graphic>
-          </wp:inline>
-        </w:drawing>
-      </w:r>
-      <w:r>
-        <w:drawing>
-          <wp:inline>
-            <wp:extent cx="4620126" cy="3696101"/>
-            <wp:effectExtent b="0" l="0" r="0" t="0"/>
-            <wp:docPr descr="" title="" id="1" name="Picture"/>
-            <a:graphic>
-              <a:graphicData uri="http://schemas.openxmlformats.org/drawingml/2006/picture">
-                <pic:pic>
-                  <pic:nvPicPr>
-                    <pic:cNvPr descr="leading-digits-random-knit_files/figure-docx/cars-2.png" id="0" name="Picture"/>
                     <pic:cNvPicPr>
                       <a:picLocks noChangeArrowheads="1" noChangeAspect="1"/>
                     </pic:cNvPicPr>
@@ -252,7 +227,7 @@
               <a:graphicData uri="http://schemas.openxmlformats.org/drawingml/2006/picture">
                 <pic:pic>
                   <pic:nvPicPr>
-                    <pic:cNvPr descr="leading-digits-random-knit_files/figure-docx/cars-3.png" id="0" name="Picture"/>
+                    <pic:cNvPr descr="leading-digits-random-knit_files/figure-docx/cars-2.png" id="0" name="Picture"/>
                     <pic:cNvPicPr>
                       <a:picLocks noChangeArrowheads="1" noChangeAspect="1"/>
                     </pic:cNvPicPr>
@@ -294,7 +269,7 @@
               <a:graphicData uri="http://schemas.openxmlformats.org/drawingml/2006/picture">
                 <pic:pic>
                   <pic:nvPicPr>
-                    <pic:cNvPr descr="leading-digits-random-knit_files/figure-docx/cars-4.png" id="0" name="Picture"/>
+                    <pic:cNvPr descr="leading-digits-random-knit_files/figure-docx/cars-3.png" id="0" name="Picture"/>
                     <pic:cNvPicPr>
                       <a:picLocks noChangeArrowheads="1" noChangeAspect="1"/>
                     </pic:cNvPicPr>
@@ -336,7 +311,7 @@
               <a:graphicData uri="http://schemas.openxmlformats.org/drawingml/2006/picture">
                 <pic:pic>
                   <pic:nvPicPr>
-                    <pic:cNvPr descr="leading-digits-random-knit_files/figure-docx/cars-5.png" id="0" name="Picture"/>
+                    <pic:cNvPr descr="leading-digits-random-knit_files/figure-docx/cars-4.png" id="0" name="Picture"/>
                     <pic:cNvPicPr>
                       <a:picLocks noChangeArrowheads="1" noChangeAspect="1"/>
                     </pic:cNvPicPr>
@@ -378,7 +353,7 @@
               <a:graphicData uri="http://schemas.openxmlformats.org/drawingml/2006/picture">
                 <pic:pic>
                   <pic:nvPicPr>
-                    <pic:cNvPr descr="leading-digits-random-knit_files/figure-docx/cars-6.png" id="0" name="Picture"/>
+                    <pic:cNvPr descr="leading-digits-random-knit_files/figure-docx/cars-5.png" id="0" name="Picture"/>
                     <pic:cNvPicPr>
                       <a:picLocks noChangeArrowheads="1" noChangeAspect="1"/>
                     </pic:cNvPicPr>
@@ -410,6 +385,22 @@
           </wp:inline>
         </w:drawing>
       </w:r>
+    </w:p>
+    <w:p>
+      <w:pPr>
+        <w:pStyle w:val="SourceCode"/>
+      </w:pPr>
+      <w:r>
+        <w:rPr>
+          <w:rStyle w:val="VerbatimChar"/>
+        </w:rPr>
+        <w:t xml:space="preserve">## Warning: NAs introduced by coercion</w:t>
+      </w:r>
+    </w:p>
+    <w:p>
+      <w:pPr>
+        <w:pStyle w:val="FirstParagraph"/>
+      </w:pPr>
       <w:r>
         <w:drawing>
           <wp:inline>
@@ -420,7 +411,7 @@
               <a:graphicData uri="http://schemas.openxmlformats.org/drawingml/2006/picture">
                 <pic:pic>
                   <pic:nvPicPr>
-                    <pic:cNvPr descr="leading-digits-random-knit_files/figure-docx/cars-7.png" id="0" name="Picture"/>
+                    <pic:cNvPr descr="leading-digits-random-knit_files/figure-docx/cars-6.png" id="0" name="Picture"/>
                     <pic:cNvPicPr>
                       <a:picLocks noChangeArrowheads="1" noChangeAspect="1"/>
                     </pic:cNvPicPr>
@@ -452,6 +443,48 @@
           </wp:inline>
         </w:drawing>
       </w:r>
+      <w:r>
+        <w:drawing>
+          <wp:inline>
+            <wp:extent cx="4620126" cy="3696101"/>
+            <wp:effectExtent b="0" l="0" r="0" t="0"/>
+            <wp:docPr descr="" title="" id="1" name="Picture"/>
+            <a:graphic>
+              <a:graphicData uri="http://schemas.openxmlformats.org/drawingml/2006/picture">
+                <pic:pic>
+                  <pic:nvPicPr>
+                    <pic:cNvPr descr="leading-digits-random-knit_files/figure-docx/cars-7.png" id="0" name="Picture"/>
+                    <pic:cNvPicPr>
+                      <a:picLocks noChangeArrowheads="1" noChangeAspect="1"/>
+                    </pic:cNvPicPr>
+                  </pic:nvPicPr>
+                  <pic:blipFill>
+                    <a:blip r:embed="rId30"/>
+                    <a:stretch>
+                      <a:fillRect/>
+                    </a:stretch>
+                  </pic:blipFill>
+                  <pic:spPr bwMode="auto">
+                    <a:xfrm>
+                      <a:off x="0" y="0"/>
+                      <a:ext cx="4620126" cy="3696101"/>
+                    </a:xfrm>
+                    <a:prstGeom prst="rect">
+                      <a:avLst/>
+                    </a:prstGeom>
+                    <a:noFill/>
+                    <a:ln w="9525">
+                      <a:noFill/>
+                      <a:headEnd/>
+                      <a:tailEnd/>
+                    </a:ln>
+                  </pic:spPr>
+                </pic:pic>
+              </a:graphicData>
+            </a:graphic>
+          </wp:inline>
+        </w:drawing>
+      </w:r>
     </w:p>
     <w:sectPr/>
   </w:body>
@@ -561,7 +594,7 @@
     </w:lvl>
   </w:abstractNum>
   <w:abstractNum w:abstractNumId="990">
-    <w:nsid w:val="bb0921e8"/>
+    <w:nsid w:val="33fc74d9"/>
     <w:multiLevelType w:val="multilevel"/>
     <w:lvl w:ilvl="0">
       <w:numFmt w:val="bullet"/>

</xml_diff>